<commit_message>
Se agregan resultados y aserciones al testplan y se mejora el README
</commit_message>
<xml_diff>
--- a/doc/Plan de Verificación_v2.docx
+++ b/doc/Plan de Verificación_v2.docx
@@ -338,19 +338,37 @@
           <w:tcPr>
             <w:tcW w:w="1418" w:type="dxa"/>
           </w:tcPr>
-          <w:p/>
+          <w:p>
+            <w:r>
+              <w:t>3</w:t>
+            </w:r>
+          </w:p>
         </w:tc>
         <w:tc>
           <w:tcPr>
             <w:tcW w:w="2126" w:type="dxa"/>
           </w:tcPr>
-          <w:p/>
+          <w:p>
+            <w:pPr>
+              <w:ind w:left="0"/>
+            </w:pPr>
+            <w:r>
+              <w:t>28 de noviembre del 2024</w:t>
+            </w:r>
+          </w:p>
         </w:tc>
         <w:tc>
           <w:tcPr>
             <w:tcW w:w="7371" w:type="dxa"/>
           </w:tcPr>
-          <w:p/>
+          <w:p>
+            <w:pPr>
+              <w:ind w:left="0"/>
+            </w:pPr>
+            <w:r>
+              <w:t>Se agregan las aserciones implementadas y la sección de resultados.</w:t>
+            </w:r>
+          </w:p>
         </w:tc>
       </w:tr>
       <w:tr>
@@ -436,7 +454,7 @@
           <w:r>
             <w:fldChar w:fldCharType="separate"/>
           </w:r>
-          <w:hyperlink w:anchor="_Toc175605968" w:history="1">
+          <w:hyperlink w:anchor="_Toc183707402" w:history="1">
             <w:r>
               <w:rPr>
                 <w:rStyle w:val="Hipervnculo"/>
@@ -481,7 +499,7 @@
                 <w:noProof/>
                 <w:webHidden/>
               </w:rPr>
-              <w:instrText xml:space="preserve"> PAGEREF _Toc175605968 \h </w:instrText>
+              <w:instrText xml:space="preserve"> PAGEREF _Toc183707402 \h </w:instrText>
             </w:r>
             <w:r>
               <w:rPr>
@@ -528,7 +546,7 @@
               <w14:ligatures w14:val="standardContextual"/>
             </w:rPr>
           </w:pPr>
-          <w:hyperlink w:anchor="_Toc175605969" w:history="1">
+          <w:hyperlink w:anchor="_Toc183707403" w:history="1">
             <w:r>
               <w:rPr>
                 <w:rStyle w:val="Hipervnculo"/>
@@ -573,7 +591,7 @@
                 <w:noProof/>
                 <w:webHidden/>
               </w:rPr>
-              <w:instrText xml:space="preserve"> PAGEREF _Toc175605969 \h </w:instrText>
+              <w:instrText xml:space="preserve"> PAGEREF _Toc183707403 \h </w:instrText>
             </w:r>
             <w:r>
               <w:rPr>
@@ -620,7 +638,7 @@
               <w14:ligatures w14:val="standardContextual"/>
             </w:rPr>
           </w:pPr>
-          <w:hyperlink w:anchor="_Toc175605970" w:history="1">
+          <w:hyperlink w:anchor="_Toc183707404" w:history="1">
             <w:r>
               <w:rPr>
                 <w:rStyle w:val="Hipervnculo"/>
@@ -665,7 +683,7 @@
                 <w:noProof/>
                 <w:webHidden/>
               </w:rPr>
-              <w:instrText xml:space="preserve"> PAGEREF _Toc175605970 \h </w:instrText>
+              <w:instrText xml:space="preserve"> PAGEREF _Toc183707404 \h </w:instrText>
             </w:r>
             <w:r>
               <w:rPr>
@@ -712,7 +730,7 @@
               <w14:ligatures w14:val="standardContextual"/>
             </w:rPr>
           </w:pPr>
-          <w:hyperlink w:anchor="_Toc175605971" w:history="1">
+          <w:hyperlink w:anchor="_Toc183707405" w:history="1">
             <w:r>
               <w:rPr>
                 <w:rStyle w:val="Hipervnculo"/>
@@ -757,7 +775,7 @@
                 <w:noProof/>
                 <w:webHidden/>
               </w:rPr>
-              <w:instrText xml:space="preserve"> PAGEREF _Toc175605971 \h </w:instrText>
+              <w:instrText xml:space="preserve"> PAGEREF _Toc183707405 \h </w:instrText>
             </w:r>
             <w:r>
               <w:rPr>
@@ -804,7 +822,7 @@
               <w14:ligatures w14:val="standardContextual"/>
             </w:rPr>
           </w:pPr>
-          <w:hyperlink w:anchor="_Toc175605972" w:history="1">
+          <w:hyperlink w:anchor="_Toc183707406" w:history="1">
             <w:r>
               <w:rPr>
                 <w:rStyle w:val="Hipervnculo"/>
@@ -849,7 +867,7 @@
                 <w:noProof/>
                 <w:webHidden/>
               </w:rPr>
-              <w:instrText xml:space="preserve"> PAGEREF _Toc175605972 \h </w:instrText>
+              <w:instrText xml:space="preserve"> PAGEREF _Toc183707406 \h </w:instrText>
             </w:r>
             <w:r>
               <w:rPr>
@@ -896,7 +914,7 @@
               <w14:ligatures w14:val="standardContextual"/>
             </w:rPr>
           </w:pPr>
-          <w:hyperlink w:anchor="_Toc175605973" w:history="1">
+          <w:hyperlink w:anchor="_Toc183707407" w:history="1">
             <w:r>
               <w:rPr>
                 <w:rStyle w:val="Hipervnculo"/>
@@ -941,7 +959,7 @@
                 <w:noProof/>
                 <w:webHidden/>
               </w:rPr>
-              <w:instrText xml:space="preserve"> PAGEREF _Toc175605973 \h </w:instrText>
+              <w:instrText xml:space="preserve"> PAGEREF _Toc183707407 \h </w:instrText>
             </w:r>
             <w:r>
               <w:rPr>
@@ -988,7 +1006,7 @@
               <w14:ligatures w14:val="standardContextual"/>
             </w:rPr>
           </w:pPr>
-          <w:hyperlink w:anchor="_Toc175605974" w:history="1">
+          <w:hyperlink w:anchor="_Toc183707408" w:history="1">
             <w:r>
               <w:rPr>
                 <w:rStyle w:val="Hipervnculo"/>
@@ -1033,7 +1051,7 @@
                 <w:noProof/>
                 <w:webHidden/>
               </w:rPr>
-              <w:instrText xml:space="preserve"> PAGEREF _Toc175605974 \h </w:instrText>
+              <w:instrText xml:space="preserve"> PAGEREF _Toc183707408 \h </w:instrText>
             </w:r>
             <w:r>
               <w:rPr>
@@ -1080,7 +1098,7 @@
               <w14:ligatures w14:val="standardContextual"/>
             </w:rPr>
           </w:pPr>
-          <w:hyperlink w:anchor="_Toc175605975" w:history="1">
+          <w:hyperlink w:anchor="_Toc183707409" w:history="1">
             <w:r>
               <w:rPr>
                 <w:rStyle w:val="Hipervnculo"/>
@@ -1125,7 +1143,7 @@
                 <w:noProof/>
                 <w:webHidden/>
               </w:rPr>
-              <w:instrText xml:space="preserve"> PAGEREF _Toc175605975 \h </w:instrText>
+              <w:instrText xml:space="preserve"> PAGEREF _Toc183707409 \h </w:instrText>
             </w:r>
             <w:r>
               <w:rPr>
@@ -1172,7 +1190,7 @@
               <w14:ligatures w14:val="standardContextual"/>
             </w:rPr>
           </w:pPr>
-          <w:hyperlink w:anchor="_Toc175605976" w:history="1">
+          <w:hyperlink w:anchor="_Toc183707410" w:history="1">
             <w:r>
               <w:rPr>
                 <w:rStyle w:val="Hipervnculo"/>
@@ -1217,7 +1235,99 @@
                 <w:noProof/>
                 <w:webHidden/>
               </w:rPr>
-              <w:instrText xml:space="preserve"> PAGEREF _Toc175605976 \h </w:instrText>
+              <w:instrText xml:space="preserve"> PAGEREF _Toc183707410 \h </w:instrText>
+            </w:r>
+            <w:r>
+              <w:rPr>
+                <w:noProof/>
+                <w:webHidden/>
+              </w:rPr>
+            </w:r>
+            <w:r>
+              <w:rPr>
+                <w:noProof/>
+                <w:webHidden/>
+              </w:rPr>
+              <w:fldChar w:fldCharType="separate"/>
+            </w:r>
+            <w:r>
+              <w:rPr>
+                <w:noProof/>
+                <w:webHidden/>
+              </w:rPr>
+              <w:t>7</w:t>
+            </w:r>
+            <w:r>
+              <w:rPr>
+                <w:noProof/>
+                <w:webHidden/>
+              </w:rPr>
+              <w:fldChar w:fldCharType="end"/>
+            </w:r>
+          </w:hyperlink>
+        </w:p>
+        <w:p>
+          <w:pPr>
+            <w:pStyle w:val="TDC2"/>
+            <w:tabs>
+              <w:tab w:val="left" w:pos="720"/>
+              <w:tab w:val="right" w:leader="dot" w:pos="8494"/>
+            </w:tabs>
+            <w:rPr>
+              <w:rFonts w:asciiTheme="minorHAnsi" w:hAnsiTheme="minorHAnsi" w:cstheme="minorBidi"/>
+              <w:bCs w:val="0"/>
+              <w:noProof/>
+              <w:kern w:val="2"/>
+              <w:lang w:val="es-CR" w:eastAsia="es-CR"/>
+              <w14:ligatures w14:val="standardContextual"/>
+            </w:rPr>
+          </w:pPr>
+          <w:hyperlink w:anchor="_Toc183707411" w:history="1">
+            <w:r>
+              <w:rPr>
+                <w:rStyle w:val="Hipervnculo"/>
+                <w:noProof/>
+              </w:rPr>
+              <w:t>c.</w:t>
+            </w:r>
+            <w:r>
+              <w:rPr>
+                <w:rFonts w:asciiTheme="minorHAnsi" w:hAnsiTheme="minorHAnsi" w:cstheme="minorBidi"/>
+                <w:bCs w:val="0"/>
+                <w:noProof/>
+                <w:kern w:val="2"/>
+                <w:lang w:val="es-CR" w:eastAsia="es-CR"/>
+                <w14:ligatures w14:val="standardContextual"/>
+              </w:rPr>
+              <w:tab/>
+            </w:r>
+            <w:r>
+              <w:rPr>
+                <w:rStyle w:val="Hipervnculo"/>
+                <w:noProof/>
+              </w:rPr>
+              <w:t>Aserciones</w:t>
+            </w:r>
+            <w:r>
+              <w:rPr>
+                <w:noProof/>
+                <w:webHidden/>
+              </w:rPr>
+              <w:tab/>
+            </w:r>
+            <w:r>
+              <w:rPr>
+                <w:noProof/>
+                <w:webHidden/>
+              </w:rPr>
+              <w:fldChar w:fldCharType="begin"/>
+            </w:r>
+            <w:r>
+              <w:rPr>
+                <w:noProof/>
+                <w:webHidden/>
+              </w:rPr>
+              <w:instrText xml:space="preserve"> PAGEREF _Toc183707411 \h </w:instrText>
             </w:r>
             <w:r>
               <w:rPr>
@@ -1264,7 +1374,7 @@
               <w14:ligatures w14:val="standardContextual"/>
             </w:rPr>
           </w:pPr>
-          <w:hyperlink w:anchor="_Toc175605977" w:history="1">
+          <w:hyperlink w:anchor="_Toc183707412" w:history="1">
             <w:r>
               <w:rPr>
                 <w:rStyle w:val="Hipervnculo"/>
@@ -1309,7 +1419,7 @@
                 <w:noProof/>
                 <w:webHidden/>
               </w:rPr>
-              <w:instrText xml:space="preserve"> PAGEREF _Toc175605977 \h </w:instrText>
+              <w:instrText xml:space="preserve"> PAGEREF _Toc183707412 \h </w:instrText>
             </w:r>
             <w:r>
               <w:rPr>
@@ -1329,7 +1439,7 @@
                 <w:noProof/>
                 <w:webHidden/>
               </w:rPr>
-              <w:t>7</w:t>
+              <w:t>8</w:t>
             </w:r>
             <w:r>
               <w:rPr>
@@ -1356,7 +1466,7 @@
               <w14:ligatures w14:val="standardContextual"/>
             </w:rPr>
           </w:pPr>
-          <w:hyperlink w:anchor="_Toc175605978" w:history="1">
+          <w:hyperlink w:anchor="_Toc183707413" w:history="1">
             <w:r>
               <w:rPr>
                 <w:rStyle w:val="Hipervnculo"/>
@@ -1401,7 +1511,7 @@
                 <w:noProof/>
                 <w:webHidden/>
               </w:rPr>
-              <w:instrText xml:space="preserve"> PAGEREF _Toc175605978 \h </w:instrText>
+              <w:instrText xml:space="preserve"> PAGEREF _Toc183707413 \h </w:instrText>
             </w:r>
             <w:r>
               <w:rPr>
@@ -1421,7 +1531,7 @@
                 <w:noProof/>
                 <w:webHidden/>
               </w:rPr>
-              <w:t>7</w:t>
+              <w:t>8</w:t>
             </w:r>
             <w:r>
               <w:rPr>
@@ -1448,7 +1558,7 @@
               <w14:ligatures w14:val="standardContextual"/>
             </w:rPr>
           </w:pPr>
-          <w:hyperlink w:anchor="_Toc175605979" w:history="1">
+          <w:hyperlink w:anchor="_Toc183707414" w:history="1">
             <w:r>
               <w:rPr>
                 <w:rStyle w:val="Hipervnculo"/>
@@ -1493,7 +1603,7 @@
                 <w:noProof/>
                 <w:webHidden/>
               </w:rPr>
-              <w:instrText xml:space="preserve"> PAGEREF _Toc175605979 \h </w:instrText>
+              <w:instrText xml:space="preserve"> PAGEREF _Toc183707414 \h </w:instrText>
             </w:r>
             <w:r>
               <w:rPr>
@@ -1513,7 +1623,7 @@
                 <w:noProof/>
                 <w:webHidden/>
               </w:rPr>
-              <w:t>8</w:t>
+              <w:t>9</w:t>
             </w:r>
             <w:r>
               <w:rPr>
@@ -1540,7 +1650,7 @@
               <w14:ligatures w14:val="standardContextual"/>
             </w:rPr>
           </w:pPr>
-          <w:hyperlink w:anchor="_Toc175605980" w:history="1">
+          <w:hyperlink w:anchor="_Toc183707415" w:history="1">
             <w:r>
               <w:rPr>
                 <w:rStyle w:val="Hipervnculo"/>
@@ -1585,7 +1695,7 @@
                 <w:noProof/>
                 <w:webHidden/>
               </w:rPr>
-              <w:instrText xml:space="preserve"> PAGEREF _Toc175605980 \h </w:instrText>
+              <w:instrText xml:space="preserve"> PAGEREF _Toc183707415 \h </w:instrText>
             </w:r>
             <w:r>
               <w:rPr>
@@ -1605,7 +1715,7 @@
                 <w:noProof/>
                 <w:webHidden/>
               </w:rPr>
-              <w:t>8</w:t>
+              <w:t>9</w:t>
             </w:r>
             <w:r>
               <w:rPr>
@@ -1632,7 +1742,7 @@
               <w14:ligatures w14:val="standardContextual"/>
             </w:rPr>
           </w:pPr>
-          <w:hyperlink w:anchor="_Toc175605981" w:history="1">
+          <w:hyperlink w:anchor="_Toc183707416" w:history="1">
             <w:r>
               <w:rPr>
                 <w:rStyle w:val="Hipervnculo"/>
@@ -1677,7 +1787,7 @@
                 <w:noProof/>
                 <w:webHidden/>
               </w:rPr>
-              <w:instrText xml:space="preserve"> PAGEREF _Toc175605981 \h </w:instrText>
+              <w:instrText xml:space="preserve"> PAGEREF _Toc183707416 \h </w:instrText>
             </w:r>
             <w:r>
               <w:rPr>
@@ -1697,7 +1807,7 @@
                 <w:noProof/>
                 <w:webHidden/>
               </w:rPr>
-              <w:t>9</w:t>
+              <w:t>10</w:t>
             </w:r>
             <w:r>
               <w:rPr>
@@ -1724,7 +1834,7 @@
               <w14:ligatures w14:val="standardContextual"/>
             </w:rPr>
           </w:pPr>
-          <w:hyperlink w:anchor="_Toc175605982" w:history="1">
+          <w:hyperlink w:anchor="_Toc183707417" w:history="1">
             <w:r>
               <w:rPr>
                 <w:rStyle w:val="Hipervnculo"/>
@@ -1769,7 +1879,7 @@
                 <w:noProof/>
                 <w:webHidden/>
               </w:rPr>
-              <w:instrText xml:space="preserve"> PAGEREF _Toc175605982 \h </w:instrText>
+              <w:instrText xml:space="preserve"> PAGEREF _Toc183707417 \h </w:instrText>
             </w:r>
             <w:r>
               <w:rPr>
@@ -1789,7 +1899,7 @@
                 <w:noProof/>
                 <w:webHidden/>
               </w:rPr>
-              <w:t>11</w:t>
+              <w:t>12</w:t>
             </w:r>
             <w:r>
               <w:rPr>
@@ -1816,7 +1926,7 @@
               <w14:ligatures w14:val="standardContextual"/>
             </w:rPr>
           </w:pPr>
-          <w:hyperlink w:anchor="_Toc175605983" w:history="1">
+          <w:hyperlink w:anchor="_Toc183707418" w:history="1">
             <w:r>
               <w:rPr>
                 <w:rStyle w:val="Hipervnculo"/>
@@ -1861,7 +1971,7 @@
                 <w:noProof/>
                 <w:webHidden/>
               </w:rPr>
-              <w:instrText xml:space="preserve"> PAGEREF _Toc175605983 \h </w:instrText>
+              <w:instrText xml:space="preserve"> PAGEREF _Toc183707418 \h </w:instrText>
             </w:r>
             <w:r>
               <w:rPr>
@@ -1881,7 +1991,7 @@
                 <w:noProof/>
                 <w:webHidden/>
               </w:rPr>
-              <w:t>12</w:t>
+              <w:t>13</w:t>
             </w:r>
             <w:r>
               <w:rPr>
@@ -1908,7 +2018,7 @@
               <w14:ligatures w14:val="standardContextual"/>
             </w:rPr>
           </w:pPr>
-          <w:hyperlink w:anchor="_Toc175605984" w:history="1">
+          <w:hyperlink w:anchor="_Toc183707419" w:history="1">
             <w:r>
               <w:rPr>
                 <w:rStyle w:val="Hipervnculo"/>
@@ -1953,7 +2063,7 @@
                 <w:noProof/>
                 <w:webHidden/>
               </w:rPr>
-              <w:instrText xml:space="preserve"> PAGEREF _Toc175605984 \h </w:instrText>
+              <w:instrText xml:space="preserve"> PAGEREF _Toc183707419 \h </w:instrText>
             </w:r>
             <w:r>
               <w:rPr>
@@ -1973,7 +2083,7 @@
                 <w:noProof/>
                 <w:webHidden/>
               </w:rPr>
-              <w:t>13</w:t>
+              <w:t>14</w:t>
             </w:r>
             <w:r>
               <w:rPr>
@@ -2000,7 +2110,7 @@
               <w14:ligatures w14:val="standardContextual"/>
             </w:rPr>
           </w:pPr>
-          <w:hyperlink w:anchor="_Toc175605985" w:history="1">
+          <w:hyperlink w:anchor="_Toc183707420" w:history="1">
             <w:r>
               <w:rPr>
                 <w:rStyle w:val="Hipervnculo"/>
@@ -2045,7 +2155,7 @@
                 <w:noProof/>
                 <w:webHidden/>
               </w:rPr>
-              <w:instrText xml:space="preserve"> PAGEREF _Toc175605985 \h </w:instrText>
+              <w:instrText xml:space="preserve"> PAGEREF _Toc183707420 \h </w:instrText>
             </w:r>
             <w:r>
               <w:rPr>
@@ -2065,7 +2175,7 @@
                 <w:noProof/>
                 <w:webHidden/>
               </w:rPr>
-              <w:t>14</w:t>
+              <w:t>15</w:t>
             </w:r>
             <w:r>
               <w:rPr>
@@ -2092,7 +2202,7 @@
               <w14:ligatures w14:val="standardContextual"/>
             </w:rPr>
           </w:pPr>
-          <w:hyperlink w:anchor="_Toc175605986" w:history="1">
+          <w:hyperlink w:anchor="_Toc183707421" w:history="1">
             <w:r>
               <w:rPr>
                 <w:rStyle w:val="Hipervnculo"/>
@@ -2137,7 +2247,7 @@
                 <w:noProof/>
                 <w:webHidden/>
               </w:rPr>
-              <w:instrText xml:space="preserve"> PAGEREF _Toc175605986 \h </w:instrText>
+              <w:instrText xml:space="preserve"> PAGEREF _Toc183707421 \h </w:instrText>
             </w:r>
             <w:r>
               <w:rPr>
@@ -2157,7 +2267,7 @@
                 <w:noProof/>
                 <w:webHidden/>
               </w:rPr>
-              <w:t>15</w:t>
+              <w:t>16</w:t>
             </w:r>
             <w:r>
               <w:rPr>
@@ -2184,7 +2294,7 @@
               <w14:ligatures w14:val="standardContextual"/>
             </w:rPr>
           </w:pPr>
-          <w:hyperlink w:anchor="_Toc175605987" w:history="1">
+          <w:hyperlink w:anchor="_Toc183707422" w:history="1">
             <w:r>
               <w:rPr>
                 <w:rStyle w:val="Hipervnculo"/>
@@ -2229,7 +2339,7 @@
                 <w:noProof/>
                 <w:webHidden/>
               </w:rPr>
-              <w:instrText xml:space="preserve"> PAGEREF _Toc175605987 \h </w:instrText>
+              <w:instrText xml:space="preserve"> PAGEREF _Toc183707422 \h </w:instrText>
             </w:r>
             <w:r>
               <w:rPr>
@@ -2249,7 +2359,283 @@
                 <w:noProof/>
                 <w:webHidden/>
               </w:rPr>
-              <w:t>16</w:t>
+              <w:t>17</w:t>
+            </w:r>
+            <w:r>
+              <w:rPr>
+                <w:noProof/>
+                <w:webHidden/>
+              </w:rPr>
+              <w:fldChar w:fldCharType="end"/>
+            </w:r>
+          </w:hyperlink>
+        </w:p>
+        <w:p>
+          <w:pPr>
+            <w:pStyle w:val="TDC1"/>
+            <w:tabs>
+              <w:tab w:val="left" w:pos="1440"/>
+              <w:tab w:val="right" w:leader="dot" w:pos="8494"/>
+            </w:tabs>
+            <w:rPr>
+              <w:rFonts w:asciiTheme="minorHAnsi" w:hAnsiTheme="minorHAnsi" w:cstheme="minorBidi"/>
+              <w:bCs w:val="0"/>
+              <w:noProof/>
+              <w:kern w:val="2"/>
+              <w:lang w:val="es-CR" w:eastAsia="es-CR"/>
+              <w14:ligatures w14:val="standardContextual"/>
+            </w:rPr>
+          </w:pPr>
+          <w:hyperlink w:anchor="_Toc183707423" w:history="1">
+            <w:r>
+              <w:rPr>
+                <w:rStyle w:val="Hipervnculo"/>
+                <w:noProof/>
+              </w:rPr>
+              <w:t>12.</w:t>
+            </w:r>
+            <w:r>
+              <w:rPr>
+                <w:rFonts w:asciiTheme="minorHAnsi" w:hAnsiTheme="minorHAnsi" w:cstheme="minorBidi"/>
+                <w:bCs w:val="0"/>
+                <w:noProof/>
+                <w:kern w:val="2"/>
+                <w:lang w:val="es-CR" w:eastAsia="es-CR"/>
+                <w14:ligatures w14:val="standardContextual"/>
+              </w:rPr>
+              <w:tab/>
+            </w:r>
+            <w:r>
+              <w:rPr>
+                <w:rStyle w:val="Hipervnculo"/>
+                <w:noProof/>
+              </w:rPr>
+              <w:t>Resultados</w:t>
+            </w:r>
+            <w:r>
+              <w:rPr>
+                <w:noProof/>
+                <w:webHidden/>
+              </w:rPr>
+              <w:tab/>
+            </w:r>
+            <w:r>
+              <w:rPr>
+                <w:noProof/>
+                <w:webHidden/>
+              </w:rPr>
+              <w:fldChar w:fldCharType="begin"/>
+            </w:r>
+            <w:r>
+              <w:rPr>
+                <w:noProof/>
+                <w:webHidden/>
+              </w:rPr>
+              <w:instrText xml:space="preserve"> PAGEREF _Toc183707423 \h </w:instrText>
+            </w:r>
+            <w:r>
+              <w:rPr>
+                <w:noProof/>
+                <w:webHidden/>
+              </w:rPr>
+            </w:r>
+            <w:r>
+              <w:rPr>
+                <w:noProof/>
+                <w:webHidden/>
+              </w:rPr>
+              <w:fldChar w:fldCharType="separate"/>
+            </w:r>
+            <w:r>
+              <w:rPr>
+                <w:noProof/>
+                <w:webHidden/>
+              </w:rPr>
+              <w:t>18</w:t>
+            </w:r>
+            <w:r>
+              <w:rPr>
+                <w:noProof/>
+                <w:webHidden/>
+              </w:rPr>
+              <w:fldChar w:fldCharType="end"/>
+            </w:r>
+          </w:hyperlink>
+        </w:p>
+        <w:p>
+          <w:pPr>
+            <w:pStyle w:val="TDC2"/>
+            <w:tabs>
+              <w:tab w:val="left" w:pos="720"/>
+              <w:tab w:val="right" w:leader="dot" w:pos="8494"/>
+            </w:tabs>
+            <w:rPr>
+              <w:rFonts w:asciiTheme="minorHAnsi" w:hAnsiTheme="minorHAnsi" w:cstheme="minorBidi"/>
+              <w:bCs w:val="0"/>
+              <w:noProof/>
+              <w:kern w:val="2"/>
+              <w:lang w:val="es-CR" w:eastAsia="es-CR"/>
+              <w14:ligatures w14:val="standardContextual"/>
+            </w:rPr>
+          </w:pPr>
+          <w:hyperlink w:anchor="_Toc183707424" w:history="1">
+            <w:r>
+              <w:rPr>
+                <w:rStyle w:val="Hipervnculo"/>
+                <w:noProof/>
+              </w:rPr>
+              <w:t>a.</w:t>
+            </w:r>
+            <w:r>
+              <w:rPr>
+                <w:rFonts w:asciiTheme="minorHAnsi" w:hAnsiTheme="minorHAnsi" w:cstheme="minorBidi"/>
+                <w:bCs w:val="0"/>
+                <w:noProof/>
+                <w:kern w:val="2"/>
+                <w:lang w:val="es-CR" w:eastAsia="es-CR"/>
+                <w14:ligatures w14:val="standardContextual"/>
+              </w:rPr>
+              <w:tab/>
+            </w:r>
+            <w:r>
+              <w:rPr>
+                <w:rStyle w:val="Hipervnculo"/>
+                <w:noProof/>
+              </w:rPr>
+              <w:t>Resultados de cobertura</w:t>
+            </w:r>
+            <w:r>
+              <w:rPr>
+                <w:noProof/>
+                <w:webHidden/>
+              </w:rPr>
+              <w:tab/>
+            </w:r>
+            <w:r>
+              <w:rPr>
+                <w:noProof/>
+                <w:webHidden/>
+              </w:rPr>
+              <w:fldChar w:fldCharType="begin"/>
+            </w:r>
+            <w:r>
+              <w:rPr>
+                <w:noProof/>
+                <w:webHidden/>
+              </w:rPr>
+              <w:instrText xml:space="preserve"> PAGEREF _Toc183707424 \h </w:instrText>
+            </w:r>
+            <w:r>
+              <w:rPr>
+                <w:noProof/>
+                <w:webHidden/>
+              </w:rPr>
+            </w:r>
+            <w:r>
+              <w:rPr>
+                <w:noProof/>
+                <w:webHidden/>
+              </w:rPr>
+              <w:fldChar w:fldCharType="separate"/>
+            </w:r>
+            <w:r>
+              <w:rPr>
+                <w:noProof/>
+                <w:webHidden/>
+              </w:rPr>
+              <w:t>18</w:t>
+            </w:r>
+            <w:r>
+              <w:rPr>
+                <w:noProof/>
+                <w:webHidden/>
+              </w:rPr>
+              <w:fldChar w:fldCharType="end"/>
+            </w:r>
+          </w:hyperlink>
+        </w:p>
+        <w:p>
+          <w:pPr>
+            <w:pStyle w:val="TDC2"/>
+            <w:tabs>
+              <w:tab w:val="left" w:pos="720"/>
+              <w:tab w:val="right" w:leader="dot" w:pos="8494"/>
+            </w:tabs>
+            <w:rPr>
+              <w:rFonts w:asciiTheme="minorHAnsi" w:hAnsiTheme="minorHAnsi" w:cstheme="minorBidi"/>
+              <w:bCs w:val="0"/>
+              <w:noProof/>
+              <w:kern w:val="2"/>
+              <w:lang w:val="es-CR" w:eastAsia="es-CR"/>
+              <w14:ligatures w14:val="standardContextual"/>
+            </w:rPr>
+          </w:pPr>
+          <w:hyperlink w:anchor="_Toc183707425" w:history="1">
+            <w:r>
+              <w:rPr>
+                <w:rStyle w:val="Hipervnculo"/>
+                <w:noProof/>
+              </w:rPr>
+              <w:t>b.</w:t>
+            </w:r>
+            <w:r>
+              <w:rPr>
+                <w:rFonts w:asciiTheme="minorHAnsi" w:hAnsiTheme="minorHAnsi" w:cstheme="minorBidi"/>
+                <w:bCs w:val="0"/>
+                <w:noProof/>
+                <w:kern w:val="2"/>
+                <w:lang w:val="es-CR" w:eastAsia="es-CR"/>
+                <w14:ligatures w14:val="standardContextual"/>
+              </w:rPr>
+              <w:tab/>
+            </w:r>
+            <w:r>
+              <w:rPr>
+                <w:rStyle w:val="Hipervnculo"/>
+                <w:noProof/>
+              </w:rPr>
+              <w:t>Resultados de errores encontrados</w:t>
+            </w:r>
+            <w:r>
+              <w:rPr>
+                <w:noProof/>
+                <w:webHidden/>
+              </w:rPr>
+              <w:tab/>
+            </w:r>
+            <w:r>
+              <w:rPr>
+                <w:noProof/>
+                <w:webHidden/>
+              </w:rPr>
+              <w:fldChar w:fldCharType="begin"/>
+            </w:r>
+            <w:r>
+              <w:rPr>
+                <w:noProof/>
+                <w:webHidden/>
+              </w:rPr>
+              <w:instrText xml:space="preserve"> PAGEREF _Toc183707425 \h </w:instrText>
+            </w:r>
+            <w:r>
+              <w:rPr>
+                <w:noProof/>
+                <w:webHidden/>
+              </w:rPr>
+            </w:r>
+            <w:r>
+              <w:rPr>
+                <w:noProof/>
+                <w:webHidden/>
+              </w:rPr>
+              <w:fldChar w:fldCharType="separate"/>
+            </w:r>
+            <w:r>
+              <w:rPr>
+                <w:noProof/>
+                <w:webHidden/>
+              </w:rPr>
+              <w:t>18</w:t>
             </w:r>
             <w:r>
               <w:rPr>
@@ -2288,7 +2674,7 @@
       <w:pPr>
         <w:pStyle w:val="Ttulo1"/>
       </w:pPr>
-      <w:bookmarkStart w:id="0" w:name="_Toc175605968"/>
+      <w:bookmarkStart w:id="0" w:name="_Toc183707402"/>
       <w:r>
         <w:lastRenderedPageBreak/>
         <w:t>Estrategia de verificación</w:t>
@@ -2433,7 +2819,7 @@
       <w:pPr>
         <w:pStyle w:val="Ttulo1"/>
       </w:pPr>
-      <w:bookmarkStart w:id="1" w:name="_Toc175605969"/>
+      <w:bookmarkStart w:id="1" w:name="_Toc183707403"/>
       <w:r>
         <w:t>Niveles de verificación</w:t>
       </w:r>
@@ -2443,7 +2829,7 @@
       <w:pPr>
         <w:pStyle w:val="Ttulo2"/>
       </w:pPr>
-      <w:bookmarkStart w:id="2" w:name="_Toc175605970"/>
+      <w:bookmarkStart w:id="2" w:name="_Toc183707404"/>
       <w:r>
         <w:t>J</w:t>
       </w:r>
@@ -2521,7 +2907,7 @@
         </w:rPr>
         <w:lastRenderedPageBreak/>
         <w:drawing>
-          <wp:anchor distT="0" distB="0" distL="114300" distR="114300" simplePos="0" relativeHeight="251661312" behindDoc="0" locked="0" layoutInCell="1" allowOverlap="1" wp14:anchorId="5DEE2F9B" wp14:editId="3FAA915E">
+          <wp:anchor distT="0" distB="0" distL="114300" distR="114300" simplePos="0" relativeHeight="251661312" behindDoc="0" locked="0" layoutInCell="1" allowOverlap="1" wp14:anchorId="5DEE2F9B" wp14:editId="3A91AA18">
             <wp:simplePos x="0" y="0"/>
             <wp:positionH relativeFrom="margin">
               <wp:align>center</wp:align>
@@ -2588,7 +2974,7 @@
       <w:pPr>
         <w:pStyle w:val="Ttulo1"/>
       </w:pPr>
-      <w:bookmarkStart w:id="3" w:name="_Toc175605971"/>
+      <w:bookmarkStart w:id="3" w:name="_Toc183707405"/>
       <w:r>
         <w:t xml:space="preserve">Ambiente </w:t>
       </w:r>
@@ -2607,7 +2993,7 @@
       <w:pPr>
         <w:pStyle w:val="Ttulo2"/>
       </w:pPr>
-      <w:bookmarkStart w:id="4" w:name="_Toc175605972"/>
+      <w:bookmarkStart w:id="4" w:name="_Toc183707406"/>
       <w:r>
         <w:rPr>
           <w:noProof/>
@@ -2822,7 +3208,7 @@
       <w:pPr>
         <w:pStyle w:val="Ttulo1"/>
       </w:pPr>
-      <w:bookmarkStart w:id="5" w:name="_Toc175605973"/>
+      <w:bookmarkStart w:id="5" w:name="_Toc183707407"/>
       <w:r>
         <w:t>Alcance del plan</w:t>
       </w:r>
@@ -2934,7 +3320,7 @@
       <w:pPr>
         <w:pStyle w:val="Ttulo1"/>
       </w:pPr>
-      <w:bookmarkStart w:id="6" w:name="_Toc175605974"/>
+      <w:bookmarkStart w:id="6" w:name="_Toc183707408"/>
       <w:r>
         <w:t>Requerimientos de cobertura</w:t>
       </w:r>
@@ -2950,7 +3336,7 @@
       <w:pPr>
         <w:pStyle w:val="Ttulo2"/>
       </w:pPr>
-      <w:bookmarkStart w:id="7" w:name="_Toc175605975"/>
+      <w:bookmarkStart w:id="7" w:name="_Toc183707409"/>
       <w:r>
         <w:t>Descr</w:t>
       </w:r>
@@ -3057,7 +3443,7 @@
       <w:pPr>
         <w:pStyle w:val="Ttulo2"/>
       </w:pPr>
-      <w:bookmarkStart w:id="8" w:name="_Toc175605976"/>
+      <w:bookmarkStart w:id="8" w:name="_Toc183707410"/>
       <w:r>
         <w:t>M</w:t>
       </w:r>
@@ -3123,11 +3509,11 @@
     </w:p>
     <w:p>
       <w:pPr>
-        <w:pStyle w:val="Ttulo1"/>
-      </w:pPr>
-      <w:bookmarkStart w:id="9" w:name="_Toc175605977"/>
-      <w:r>
-        <w:t>Herramientas requeridas.</w:t>
+        <w:pStyle w:val="Ttulo2"/>
+      </w:pPr>
+      <w:bookmarkStart w:id="9" w:name="_Toc183707411"/>
+      <w:r>
+        <w:t>Aserciones</w:t>
       </w:r>
       <w:bookmarkEnd w:id="9"/>
     </w:p>
@@ -3136,27 +3522,496 @@
         <w:ind w:left="0"/>
       </w:pPr>
       <w:r>
-        <w:t xml:space="preserve">Este proyecto, al ser una verificación funcional reducida, únicamente requiere hacer uso de la herramienta Dsim proporcionado por Metrics, la cual es </w:t>
-      </w:r>
-      <w:r>
-        <w:t>de uso gratuito</w:t>
-      </w:r>
-      <w:r>
-        <w:t xml:space="preserve"> (en su version desktop)</w:t>
-      </w:r>
-      <w:r>
-        <w:t>.</w:t>
-      </w:r>
+        <w:t>Para comprobar que las señales se comportan de la forma en que se indica en la documentación del diseño, se implementan algunas aserciones para ser comprobadas durante todo el tiempo de simulación.</w:t>
+      </w:r>
+    </w:p>
+    <w:tbl>
+      <w:tblPr>
+        <w:tblStyle w:val="Tablaconcuadrcula"/>
+        <w:tblW w:w="0" w:type="auto"/>
+        <w:tblLook w:val="04A0" w:firstRow="1" w:lastRow="0" w:firstColumn="1" w:lastColumn="0" w:noHBand="0" w:noVBand="1"/>
+      </w:tblPr>
+      <w:tblGrid>
+        <w:gridCol w:w="2762"/>
+        <w:gridCol w:w="5732"/>
+      </w:tblGrid>
+      <w:tr>
+        <w:tc>
+          <w:tcPr>
+            <w:tcW w:w="2762" w:type="dxa"/>
+          </w:tcPr>
+          <w:p>
+            <w:pPr>
+              <w:ind w:left="0"/>
+              <w:jc w:val="center"/>
+            </w:pPr>
+            <w:r>
+              <w:t>Nombre de la Aserción</w:t>
+            </w:r>
+          </w:p>
+        </w:tc>
+        <w:tc>
+          <w:tcPr>
+            <w:tcW w:w="5732" w:type="dxa"/>
+          </w:tcPr>
+          <w:p>
+            <w:pPr>
+              <w:ind w:left="0"/>
+              <w:jc w:val="center"/>
+            </w:pPr>
+            <w:r>
+              <w:t>Descripción</w:t>
+            </w:r>
+          </w:p>
+          <w:p>
+            <w:pPr>
+              <w:ind w:left="0"/>
+              <w:jc w:val="center"/>
+            </w:pPr>
+          </w:p>
+        </w:tc>
+      </w:tr>
+      <w:tr>
+        <w:tc>
+          <w:tcPr>
+            <w:tcW w:w="2762" w:type="dxa"/>
+          </w:tcPr>
+          <w:p>
+            <w:pPr>
+              <w:ind w:left="0"/>
+              <w:rPr>
+                <w:lang w:val="en-US"/>
+              </w:rPr>
+            </w:pPr>
+            <w:r>
+              <w:rPr>
+                <w:lang w:val="en-US"/>
+              </w:rPr>
+              <w:t>asrt_mem_instr_stable</w:t>
+            </w:r>
+          </w:p>
+          <w:p>
+            <w:pPr>
+              <w:ind w:left="0"/>
+              <w:rPr>
+                <w:lang w:val="en-US"/>
+              </w:rPr>
+            </w:pPr>
+            <w:r>
+              <w:rPr>
+                <w:lang w:val="en-US"/>
+              </w:rPr>
+              <w:t>asrt_mem_addr_stable</w:t>
+            </w:r>
+          </w:p>
+          <w:p>
+            <w:pPr>
+              <w:ind w:left="0"/>
+              <w:rPr>
+                <w:lang w:val="en-US"/>
+              </w:rPr>
+            </w:pPr>
+            <w:r>
+              <w:rPr>
+                <w:lang w:val="en-US"/>
+              </w:rPr>
+              <w:t>asrt_mem_wdata_stable</w:t>
+            </w:r>
+          </w:p>
+          <w:p>
+            <w:pPr>
+              <w:ind w:left="0"/>
+              <w:rPr>
+                <w:lang w:val="en-US"/>
+              </w:rPr>
+            </w:pPr>
+            <w:r>
+              <w:rPr>
+                <w:lang w:val="en-US"/>
+              </w:rPr>
+              <w:t>asrt_mem_wstrb_stable</w:t>
+            </w:r>
+          </w:p>
+          <w:p>
+            <w:pPr>
+              <w:ind w:left="0"/>
+              <w:rPr>
+                <w:lang w:val="en-US"/>
+              </w:rPr>
+            </w:pPr>
+            <w:r>
+              <w:rPr>
+                <w:lang w:val="en-US"/>
+              </w:rPr>
+              <w:t>asrt_pcpi_insn_stable</w:t>
+            </w:r>
+          </w:p>
+          <w:p>
+            <w:pPr>
+              <w:ind w:left="0"/>
+              <w:rPr>
+                <w:lang w:val="en-US"/>
+              </w:rPr>
+            </w:pPr>
+            <w:r>
+              <w:rPr>
+                <w:lang w:val="en-US"/>
+              </w:rPr>
+              <w:t>asrt_pcpi_valid_stable</w:t>
+            </w:r>
+          </w:p>
+          <w:p>
+            <w:pPr>
+              <w:ind w:left="0"/>
+              <w:rPr>
+                <w:lang w:val="en-US"/>
+              </w:rPr>
+            </w:pPr>
+            <w:r>
+              <w:rPr>
+                <w:lang w:val="en-US"/>
+              </w:rPr>
+              <w:t>asrt_pcpi_rs1_stable</w:t>
+            </w:r>
+          </w:p>
+          <w:p>
+            <w:pPr>
+              <w:ind w:left="0"/>
+              <w:rPr>
+                <w:lang w:val="en-US"/>
+              </w:rPr>
+            </w:pPr>
+            <w:r>
+              <w:rPr>
+                <w:lang w:val="en-US"/>
+              </w:rPr>
+              <w:t>asrt_pcpi_rs2_stable</w:t>
+            </w:r>
+          </w:p>
+          <w:p>
+            <w:pPr>
+              <w:ind w:left="0"/>
+              <w:rPr>
+                <w:lang w:val="en-US"/>
+              </w:rPr>
+            </w:pPr>
+          </w:p>
+        </w:tc>
+        <w:tc>
+          <w:tcPr>
+            <w:tcW w:w="5732" w:type="dxa"/>
+          </w:tcPr>
+          <w:p>
+            <w:pPr>
+              <w:ind w:left="0"/>
+            </w:pPr>
+            <w:r>
+              <w:t>Comprueba que la</w:t>
+            </w:r>
+            <w:r>
+              <w:t>s</w:t>
+            </w:r>
+            <w:r>
+              <w:t xml:space="preserve"> seña</w:t>
+            </w:r>
+            <w:r>
+              <w:t>les de salida del DUT</w:t>
+            </w:r>
+            <w:r>
+              <w:t xml:space="preserve"> se mantenga</w:t>
+            </w:r>
+            <w:r>
+              <w:t>n</w:t>
+            </w:r>
+            <w:r>
+              <w:t xml:space="preserve"> estable</w:t>
+            </w:r>
+            <w:r>
+              <w:t>s</w:t>
+            </w:r>
+            <w:r>
+              <w:t xml:space="preserve"> siempre que mem_valid</w:t>
+            </w:r>
+            <w:r>
+              <w:t xml:space="preserve"> sea 1</w:t>
+            </w:r>
+          </w:p>
+        </w:tc>
+      </w:tr>
+      <w:tr>
+        <w:tc>
+          <w:tcPr>
+            <w:tcW w:w="2762" w:type="dxa"/>
+          </w:tcPr>
+          <w:p>
+            <w:pPr>
+              <w:ind w:left="0"/>
+            </w:pPr>
+            <w:r>
+              <w:t>asrt_mem_valid_use</w:t>
+            </w:r>
+          </w:p>
+          <w:p>
+            <w:pPr>
+              <w:ind w:left="0"/>
+            </w:pPr>
+          </w:p>
+        </w:tc>
+        <w:tc>
+          <w:tcPr>
+            <w:tcW w:w="5732" w:type="dxa"/>
+          </w:tcPr>
+          <w:p>
+            <w:pPr>
+              <w:ind w:left="0"/>
+            </w:pPr>
+            <w:r>
+              <w:t>Comprueba que siempre que la señal mem_valid se active, se debe activar la señal mem_instr indicando una lectura de instrucción</w:t>
+            </w:r>
+            <w:r>
+              <w:t xml:space="preserve"> o sino, </w:t>
+            </w:r>
+            <w:r>
+              <w:t xml:space="preserve"> la señal mem_wstrb debe contener uno de los 8 posibles valores, indicand</w:t>
+            </w:r>
+            <w:r>
+              <w:t>o,</w:t>
+            </w:r>
+            <w:r>
+              <w:t xml:space="preserve"> una lectura o una escritura </w:t>
+            </w:r>
+            <w:r>
+              <w:t xml:space="preserve">de datos </w:t>
+            </w:r>
+            <w:r>
+              <w:t xml:space="preserve">a memoria: </w:t>
+            </w:r>
+            <w:r>
+              <w:t>0000</w:t>
+            </w:r>
+            <w:r>
+              <w:t xml:space="preserve">, </w:t>
+            </w:r>
+            <w:r>
+              <w:t>1111</w:t>
+            </w:r>
+            <w:r>
+              <w:t xml:space="preserve">, </w:t>
+            </w:r>
+            <w:r>
+              <w:t>1100</w:t>
+            </w:r>
+            <w:r>
+              <w:t xml:space="preserve">, </w:t>
+            </w:r>
+            <w:r>
+              <w:t>0011</w:t>
+            </w:r>
+            <w:r>
+              <w:t xml:space="preserve">, </w:t>
+            </w:r>
+            <w:r>
+              <w:t>1000</w:t>
+            </w:r>
+            <w:r>
+              <w:t xml:space="preserve">, </w:t>
+            </w:r>
+            <w:r>
+              <w:t>0100</w:t>
+            </w:r>
+            <w:r>
+              <w:t xml:space="preserve">, </w:t>
+            </w:r>
+            <w:r>
+              <w:t>0010</w:t>
+            </w:r>
+            <w:r>
+              <w:t xml:space="preserve">, </w:t>
+            </w:r>
+            <w:r>
+              <w:t>0001</w:t>
+            </w:r>
+          </w:p>
+        </w:tc>
+      </w:tr>
+      <w:tr>
+        <w:tc>
+          <w:tcPr>
+            <w:tcW w:w="2762" w:type="dxa"/>
+          </w:tcPr>
+          <w:p>
+            <w:pPr>
+              <w:ind w:left="0"/>
+              <w:rPr>
+                <w:lang w:val="en-US"/>
+              </w:rPr>
+            </w:pPr>
+            <w:r>
+              <w:rPr>
+                <w:lang w:val="en-US"/>
+              </w:rPr>
+              <w:t>asrt_mem_la_addr_use</w:t>
+            </w:r>
+          </w:p>
+          <w:p>
+            <w:pPr>
+              <w:ind w:left="0"/>
+              <w:rPr>
+                <w:lang w:val="en-US"/>
+              </w:rPr>
+            </w:pPr>
+            <w:r>
+              <w:rPr>
+                <w:lang w:val="en-US"/>
+              </w:rPr>
+              <w:t>asrt_mem_la_wdata_use</w:t>
+            </w:r>
+          </w:p>
+          <w:p>
+            <w:pPr>
+              <w:ind w:left="0"/>
+              <w:rPr>
+                <w:lang w:val="en-US"/>
+              </w:rPr>
+            </w:pPr>
+            <w:r>
+              <w:rPr>
+                <w:lang w:val="en-US"/>
+              </w:rPr>
+              <w:t>asrt_mem_la_wstrb_use</w:t>
+            </w:r>
+          </w:p>
+          <w:p>
+            <w:pPr>
+              <w:ind w:left="0"/>
+              <w:rPr>
+                <w:lang w:val="en-US"/>
+              </w:rPr>
+            </w:pPr>
+            <w:r>
+              <w:rPr>
+                <w:lang w:val="en-US"/>
+              </w:rPr>
+              <w:t>asrt_mem_la_read_use</w:t>
+            </w:r>
+          </w:p>
+        </w:tc>
+        <w:tc>
+          <w:tcPr>
+            <w:tcW w:w="5732" w:type="dxa"/>
+          </w:tcPr>
+          <w:p>
+            <w:pPr>
+              <w:ind w:left="0"/>
+            </w:pPr>
+            <w:r>
+              <w:t>Comprueban el correcto funcionamient</w:t>
+            </w:r>
+            <w:r>
+              <w:t>o de la interfaz look-ahead, es decir, que la interfaz coloca un ciclo antes los mismos valores que serán puestos en la interfaz de memoria.</w:t>
+            </w:r>
+          </w:p>
+          <w:p>
+            <w:pPr>
+              <w:ind w:left="0"/>
+            </w:pPr>
+          </w:p>
+        </w:tc>
+      </w:tr>
+      <w:tr>
+        <w:tc>
+          <w:tcPr>
+            <w:tcW w:w="2762" w:type="dxa"/>
+          </w:tcPr>
+          <w:p>
+            <w:pPr>
+              <w:ind w:left="0"/>
+              <w:rPr>
+                <w:lang w:val="en-US"/>
+              </w:rPr>
+            </w:pPr>
+            <w:r>
+              <w:rPr>
+                <w:lang w:val="en-US"/>
+              </w:rPr>
+              <w:t>asrt_mem_la_write_active</w:t>
+            </w:r>
+          </w:p>
+          <w:p>
+            <w:pPr>
+              <w:ind w:left="0"/>
+              <w:rPr>
+                <w:lang w:val="en-US"/>
+              </w:rPr>
+            </w:pPr>
+            <w:r>
+              <w:rPr>
+                <w:lang w:val="en-US"/>
+              </w:rPr>
+              <w:t>asrt_mem_la_read_active</w:t>
+            </w:r>
+          </w:p>
+        </w:tc>
+        <w:tc>
+          <w:tcPr>
+            <w:tcW w:w="5732" w:type="dxa"/>
+          </w:tcPr>
+          <w:p>
+            <w:pPr>
+              <w:ind w:left="0"/>
+            </w:pPr>
+            <w:r>
+              <w:t>Comprueba que las señales me</w:t>
+            </w:r>
+            <w:r>
+              <w:t>m_la_write y mem_la_read sí se activan un ciclo de reloj antes de activar mem_valid</w:t>
+            </w:r>
+          </w:p>
+        </w:tc>
+      </w:tr>
+    </w:tbl>
+    <w:p>
+      <w:pPr>
+        <w:ind w:left="0"/>
+      </w:pPr>
     </w:p>
     <w:p>
       <w:pPr>
         <w:pStyle w:val="Ttulo1"/>
       </w:pPr>
-      <w:bookmarkStart w:id="10" w:name="_Toc175605978"/>
+      <w:bookmarkStart w:id="10" w:name="_Toc183707412"/>
+      <w:r>
+        <w:lastRenderedPageBreak/>
+        <w:t>Herramientas requeridas.</w:t>
+      </w:r>
+      <w:bookmarkEnd w:id="10"/>
+    </w:p>
+    <w:p>
+      <w:pPr>
+        <w:ind w:left="0"/>
+      </w:pPr>
+      <w:r>
+        <w:t xml:space="preserve">Este proyecto, al ser una verificación funcional reducida, únicamente requiere hacer uso de la herramienta Dsim proporcionado por Metrics, la cual es </w:t>
+      </w:r>
+      <w:r>
+        <w:t>de uso gratuito</w:t>
+      </w:r>
+      <w:r>
+        <w:t xml:space="preserve"> (en su version desktop)</w:t>
+      </w:r>
+      <w:r>
+        <w:t>.</w:t>
+      </w:r>
+    </w:p>
+    <w:p>
+      <w:pPr>
+        <w:pStyle w:val="Ttulo1"/>
+      </w:pPr>
+      <w:bookmarkStart w:id="11" w:name="_Toc183707413"/>
       <w:r>
         <w:t>Calendarización.</w:t>
       </w:r>
-      <w:bookmarkEnd w:id="10"/>
+      <w:bookmarkEnd w:id="11"/>
     </w:p>
     <w:p>
       <w:pPr>
@@ -3245,7 +4100,7 @@
         <w:lastRenderedPageBreak/>
         <w:t xml:space="preserve"> </w:t>
       </w:r>
-      <w:bookmarkStart w:id="11" w:name="_Toc175605979"/>
+      <w:bookmarkStart w:id="12" w:name="_Toc183707414"/>
       <w:r>
         <w:rPr>
           <w:lang w:val="en-US"/>
@@ -3258,17 +4113,17 @@
         </w:rPr>
         <w:t>:</w:t>
       </w:r>
-      <w:bookmarkEnd w:id="11"/>
+      <w:bookmarkEnd w:id="12"/>
     </w:p>
     <w:p>
       <w:pPr>
         <w:pStyle w:val="Ttulo2"/>
       </w:pPr>
-      <w:bookmarkStart w:id="12" w:name="_Toc175605980"/>
+      <w:bookmarkStart w:id="13" w:name="_Toc183707415"/>
       <w:r>
         <w:t>Instrucciones tipo R.</w:t>
       </w:r>
-      <w:bookmarkEnd w:id="12"/>
+      <w:bookmarkEnd w:id="13"/>
     </w:p>
     <w:tbl>
       <w:tblPr>
@@ -4093,14 +4948,14 @@
       <w:pPr>
         <w:pStyle w:val="Ttulo2"/>
       </w:pPr>
-      <w:bookmarkStart w:id="13" w:name="_Toc175605981"/>
+      <w:bookmarkStart w:id="14" w:name="_Toc183707416"/>
       <w:r>
         <w:t xml:space="preserve">Instrucciones tipo </w:t>
       </w:r>
       <w:r>
         <w:t>I.</w:t>
       </w:r>
-      <w:bookmarkEnd w:id="13"/>
+      <w:bookmarkEnd w:id="14"/>
     </w:p>
     <w:tbl>
       <w:tblPr>
@@ -4596,7 +5451,7 @@
               <w:rPr>
                 <w:lang w:val="en-US"/>
               </w:rPr>
-              <w:t xml:space="preserve">lhuXrd  </w:t>
+              <w:t xml:space="preserve">lhuXrd </w:t>
             </w:r>
             <w:r>
               <w:rPr>
@@ -5091,7 +5946,7 @@
       <w:pPr>
         <w:pStyle w:val="Ttulo2"/>
       </w:pPr>
-      <w:bookmarkStart w:id="14" w:name="_Toc175605982"/>
+      <w:bookmarkStart w:id="15" w:name="_Toc183707417"/>
       <w:r>
         <w:t xml:space="preserve">Instrucciones tipo </w:t>
       </w:r>
@@ -5101,7 +5956,7 @@
       <w:r>
         <w:t>.</w:t>
       </w:r>
-      <w:bookmarkEnd w:id="14"/>
+      <w:bookmarkEnd w:id="15"/>
     </w:p>
     <w:tbl>
       <w:tblPr>
@@ -5550,7 +6405,7 @@
       <w:pPr>
         <w:pStyle w:val="Ttulo2"/>
       </w:pPr>
-      <w:bookmarkStart w:id="15" w:name="_Toc175605983"/>
+      <w:bookmarkStart w:id="16" w:name="_Toc183707418"/>
       <w:r>
         <w:t xml:space="preserve">Instrucciones tipo </w:t>
       </w:r>
@@ -5560,7 +6415,7 @@
       <w:r>
         <w:t>.</w:t>
       </w:r>
-      <w:bookmarkEnd w:id="15"/>
+      <w:bookmarkEnd w:id="16"/>
     </w:p>
     <w:tbl>
       <w:tblPr>
@@ -5994,7 +6849,7 @@
       <w:pPr>
         <w:pStyle w:val="Ttulo2"/>
       </w:pPr>
-      <w:bookmarkStart w:id="16" w:name="_Toc175605984"/>
+      <w:bookmarkStart w:id="17" w:name="_Toc183707419"/>
       <w:r>
         <w:t xml:space="preserve">Instrucciones tipo </w:t>
       </w:r>
@@ -6004,7 +6859,7 @@
       <w:r>
         <w:t>.</w:t>
       </w:r>
-      <w:bookmarkEnd w:id="16"/>
+      <w:bookmarkEnd w:id="17"/>
     </w:p>
     <w:tbl>
       <w:tblPr>
@@ -6579,7 +7434,7 @@
       <w:pPr>
         <w:pStyle w:val="Ttulo2"/>
       </w:pPr>
-      <w:bookmarkStart w:id="17" w:name="_Toc175605985"/>
+      <w:bookmarkStart w:id="18" w:name="_Toc183707420"/>
       <w:r>
         <w:t>I</w:t>
       </w:r>
@@ -6592,7 +7447,7 @@
       <w:r>
         <w:t>.</w:t>
       </w:r>
-      <w:bookmarkEnd w:id="17"/>
+      <w:bookmarkEnd w:id="18"/>
     </w:p>
     <w:tbl>
       <w:tblPr>
@@ -7021,12 +7876,12 @@
       <w:pPr>
         <w:pStyle w:val="Ttulo1"/>
       </w:pPr>
-      <w:bookmarkStart w:id="18" w:name="_Toc175605986"/>
+      <w:bookmarkStart w:id="19" w:name="_Toc183707421"/>
       <w:r>
         <w:lastRenderedPageBreak/>
         <w:t>RV32M:</w:t>
       </w:r>
-      <w:bookmarkEnd w:id="18"/>
+      <w:bookmarkEnd w:id="19"/>
     </w:p>
     <w:tbl>
       <w:tblPr>
@@ -7733,7 +8588,7 @@
       <w:pPr>
         <w:pStyle w:val="Ttulo1"/>
       </w:pPr>
-      <w:bookmarkStart w:id="19" w:name="_Toc175605987"/>
+      <w:bookmarkStart w:id="20" w:name="_Toc183707422"/>
       <w:r>
         <w:t xml:space="preserve">Interfaz </w:t>
       </w:r>
@@ -7743,7 +8598,7 @@
       <w:r>
         <w:t>:</w:t>
       </w:r>
-      <w:bookmarkEnd w:id="19"/>
+      <w:bookmarkEnd w:id="20"/>
     </w:p>
     <w:tbl>
       <w:tblPr>
@@ -8148,6 +9003,25 @@
     </w:p>
     <w:p>
       <w:pPr>
+        <w:ind w:left="0"/>
+        <w:contextualSpacing w:val="0"/>
+        <w:jc w:val="left"/>
+        <w:rPr>
+          <w:rFonts w:eastAsiaTheme="majorEastAsia"/>
+          <w:sz w:val="32"/>
+          <w:szCs w:val="32"/>
+          <w:lang w:val="en-US"/>
+        </w:rPr>
+      </w:pPr>
+      <w:r>
+        <w:rPr>
+          <w:lang w:val="en-US"/>
+        </w:rPr>
+        <w:br w:type="page"/>
+      </w:r>
+    </w:p>
+    <w:p>
+      <w:pPr>
         <w:pStyle w:val="Ttulo2"/>
         <w:numPr>
           <w:ilvl w:val="0"/>
@@ -8159,8 +9033,232 @@
         </w:rPr>
       </w:pPr>
     </w:p>
+    <w:p>
+      <w:pPr>
+        <w:pStyle w:val="Ttulo1"/>
+        <w:rPr>
+          <w:lang w:val="en-US"/>
+        </w:rPr>
+      </w:pPr>
+      <w:bookmarkStart w:id="21" w:name="_Toc183707423"/>
+      <w:r>
+        <w:rPr>
+          <w:lang w:val="en-US"/>
+        </w:rPr>
+        <w:t>Resultados</w:t>
+      </w:r>
+      <w:bookmarkEnd w:id="21"/>
+      <w:r>
+        <w:rPr>
+          <w:lang w:val="en-US"/>
+        </w:rPr>
+        <w:t xml:space="preserve"> </w:t>
+      </w:r>
+    </w:p>
+    <w:p>
+      <w:pPr>
+        <w:pStyle w:val="Ttulo2"/>
+        <w:rPr>
+          <w:lang w:val="en-US"/>
+        </w:rPr>
+      </w:pPr>
+      <w:bookmarkStart w:id="22" w:name="_Toc183707424"/>
+      <w:r>
+        <w:rPr>
+          <w:lang w:val="en-US"/>
+        </w:rPr>
+        <w:t>Resultado de cobertura</w:t>
+      </w:r>
+      <w:bookmarkEnd w:id="22"/>
+    </w:p>
+    <w:p>
+      <w:r>
+        <w:rPr>
+          <w:noProof/>
+        </w:rPr>
+        <w:drawing>
+          <wp:anchor distT="0" distB="0" distL="114300" distR="114300" simplePos="0" relativeHeight="251663360" behindDoc="0" locked="0" layoutInCell="1" allowOverlap="1" wp14:anchorId="306C8BC5" wp14:editId="17C164EF">
+            <wp:simplePos x="0" y="0"/>
+            <wp:positionH relativeFrom="margin">
+              <wp:align>center</wp:align>
+            </wp:positionH>
+            <wp:positionV relativeFrom="paragraph">
+              <wp:posOffset>376555</wp:posOffset>
+            </wp:positionV>
+            <wp:extent cx="4097020" cy="2593975"/>
+            <wp:effectExtent l="0" t="0" r="0" b="0"/>
+            <wp:wrapTopAndBottom/>
+            <wp:docPr id="1292283285" name="Imagen 1"/>
+            <wp:cNvGraphicFramePr>
+              <a:graphicFrameLocks xmlns:a="http://schemas.openxmlformats.org/drawingml/2006/main" noChangeAspect="1"/>
+            </wp:cNvGraphicFramePr>
+            <a:graphic xmlns:a="http://schemas.openxmlformats.org/drawingml/2006/main">
+              <a:graphicData uri="http://schemas.openxmlformats.org/drawingml/2006/picture">
+                <pic:pic xmlns:pic="http://schemas.openxmlformats.org/drawingml/2006/picture">
+                  <pic:nvPicPr>
+                    <pic:cNvPr id="0" name="Picture 1"/>
+                    <pic:cNvPicPr>
+                      <a:picLocks noChangeAspect="1" noChangeArrowheads="1"/>
+                    </pic:cNvPicPr>
+                  </pic:nvPicPr>
+                  <pic:blipFill>
+                    <a:blip r:embed="rId11">
+                      <a:extLst>
+                        <a:ext uri="{28A0092B-C50C-407E-A947-70E740481C1C}">
+                          <a14:useLocalDpi xmlns:a14="http://schemas.microsoft.com/office/drawing/2010/main" val="0"/>
+                        </a:ext>
+                      </a:extLst>
+                    </a:blip>
+                    <a:srcRect/>
+                    <a:stretch>
+                      <a:fillRect/>
+                    </a:stretch>
+                  </pic:blipFill>
+                  <pic:spPr bwMode="auto">
+                    <a:xfrm>
+                      <a:off x="0" y="0"/>
+                      <a:ext cx="4097020" cy="2593975"/>
+                    </a:xfrm>
+                    <a:prstGeom prst="rect">
+                      <a:avLst/>
+                    </a:prstGeom>
+                    <a:noFill/>
+                    <a:ln>
+                      <a:noFill/>
+                    </a:ln>
+                  </pic:spPr>
+                </pic:pic>
+              </a:graphicData>
+            </a:graphic>
+            <wp14:sizeRelH relativeFrom="page">
+              <wp14:pctWidth>0</wp14:pctWidth>
+            </wp14:sizeRelH>
+            <wp14:sizeRelV relativeFrom="page">
+              <wp14:pctHeight>0</wp14:pctHeight>
+            </wp14:sizeRelV>
+          </wp:anchor>
+        </w:drawing>
+      </w:r>
+      <w:r>
+        <w:t>Luego de realizar la s</w:t>
+      </w:r>
+      <w:r>
+        <w:t>imulación, se obtuvieron los siguientes resultados, según el reporte generado por Dsim Desktop</w:t>
+      </w:r>
+      <w:r>
+        <w:t>:</w:t>
+      </w:r>
+    </w:p>
+    <w:p/>
+    <w:p>
+      <w:r>
+        <w:t xml:space="preserve">Los dos puntos </w:t>
+      </w:r>
+      <w:r>
+        <w:t>más</w:t>
+      </w:r>
+      <w:r>
+        <w:t xml:space="preserve"> relevantes de estos resultados es que la cobertura funcional alcanzó un valor de 100%, lo que indica que se logró ejecutar todas las características que se </w:t>
+      </w:r>
+      <w:r>
+        <w:t xml:space="preserve">esperaba verificar. Se puede ver tambien un 100% en las aserciones, es decir, el comportamiento de las señales fue el mismo que el que se esperaba según </w:t>
+      </w:r>
+      <w:r>
+        <w:t>la documentación del PicoRV32-IMC</w:t>
+      </w:r>
+    </w:p>
+    <w:p>
+      <w:r>
+        <w:t xml:space="preserve">En cuanto a la cobertura de linea y de toggle no fue posible alcanzar el 100% de cobertura, sin embargo, esto se debe a que muchas secciones del código estaban diseñadas para ejecutarse en otras condiciones, como por ejemplo cuando se usaran instrucciones comprimidas, cosa que no se realizó en este </w:t>
+      </w:r>
+      <w:r>
+        <w:t xml:space="preserve">proyecto, o cosas mas pequeñas como modificación de </w:t>
+      </w:r>
+      <w:r>
+        <w:t>algunos parámetros</w:t>
+      </w:r>
+      <w:r>
+        <w:t xml:space="preserve">. En el reporte en formato </w:t>
+      </w:r>
+      <w:r>
+        <w:t>.</w:t>
+      </w:r>
+      <w:r>
+        <w:t>html se agregó en una nueva columna la justificación del porqu</w:t>
+      </w:r>
+      <w:r>
+        <w:t>é</w:t>
+      </w:r>
+      <w:r>
+        <w:t xml:space="preserve"> algunas señales o no hicieron toggle o del todo no se ejecutaron.</w:t>
+      </w:r>
+    </w:p>
+    <w:p>
+      <w:pPr>
+        <w:pStyle w:val="Ttulo2"/>
+      </w:pPr>
+      <w:bookmarkStart w:id="23" w:name="_Toc183707425"/>
+      <w:r>
+        <w:t>Resultado de errores</w:t>
+      </w:r>
+      <w:bookmarkEnd w:id="23"/>
+    </w:p>
+    <w:p>
+      <w:r>
+        <w:t xml:space="preserve">Luego de analizar los resultados finales, y sumado al analisis que se realizó mientras se desarrollaba el modelo de referencia y el entorno de verificación, se concluye que no existen bugs o errores en el funcionamiento del diseño, </w:t>
+      </w:r>
+      <w:r>
+        <w:t xml:space="preserve">todas las características testeadas </w:t>
+      </w:r>
+      <w:r>
+        <w:t xml:space="preserve">se ejecutan correctamente con base en la </w:t>
+      </w:r>
+      <w:r>
+        <w:t>especificación</w:t>
+      </w:r>
+      <w:r>
+        <w:t xml:space="preserve"> del diseño y del conjunto de instrucciones de Ris</w:t>
+      </w:r>
+      <w:r>
+        <w:t>c</w:t>
+      </w:r>
+      <w:r>
+        <w:t>V.</w:t>
+      </w:r>
+      <w:r>
+        <w:t xml:space="preserve"> </w:t>
+      </w:r>
+      <w:r>
+        <w:t>Además,</w:t>
+      </w:r>
+      <w:r>
+        <w:t xml:space="preserve"> se ejecutan correctamente algunas otras características que no se detalla en la </w:t>
+      </w:r>
+      <w:r>
+        <w:t>documentación del</w:t>
+      </w:r>
+      <w:r>
+        <w:t xml:space="preserve"> diseño </w:t>
+      </w:r>
+      <w:r>
+        <w:t>como,</w:t>
+      </w:r>
+      <w:r>
+        <w:t xml:space="preserve"> por ejemplo, alinear las direcciones cuando se accede a direcciones desalineadas, o </w:t>
+      </w:r>
+      <w:r>
+        <w:t>el “ignorar” instrucciones que se carg</w:t>
+      </w:r>
+      <w:r>
+        <w:t xml:space="preserve">aron </w:t>
+      </w:r>
+      <w:r>
+        <w:t>mientras se resolvía una instrucción de salto.</w:t>
+      </w:r>
+    </w:p>
+    <w:p/>
     <w:sectPr>
-      <w:footerReference w:type="default" r:id="rId11"/>
+      <w:footerReference w:type="default" r:id="rId12"/>
       <w:pgSz w:w="11906" w:h="16838"/>
       <w:pgMar w:top="1417" w:right="1701" w:bottom="1417" w:left="1701" w:header="720" w:footer="720" w:gutter="0"/>
       <w:cols w:space="720"/>
@@ -10789,7 +11887,6 @@
   <w:style w:type="character" w:default="1" w:styleId="Fuentedeprrafopredeter">
     <w:name w:val="Default Paragraph Font"/>
     <w:uiPriority w:val="1"/>
-    <w:semiHidden/>
     <w:unhideWhenUsed/>
   </w:style>
   <w:style w:type="table" w:default="1" w:styleId="Tablanormal">

</xml_diff>